<commit_message>
Final changes to Deisgn Rationale
</commit_message>
<xml_diff>
--- a/Code & Resources/design-docs/Design Rationales/DR_Assignment1.docx
+++ b/Code & Resources/design-docs/Design Rationales/DR_Assignment1.docx
@@ -1,6 +1,6 @@
 
 <file path=word/document.xml><?xml version="1.0" encoding="utf-8"?>
-<w:document xmlns:wpc="http://schemas.microsoft.com/office/word/2010/wordprocessingCanvas" xmlns:cx="http://schemas.microsoft.com/office/drawing/2014/chartex" xmlns:cx1="http://schemas.microsoft.com/office/drawing/2015/9/8/chartex" xmlns:cx2="http://schemas.microsoft.com/office/drawing/2015/10/21/chartex" xmlns:cx3="http://schemas.microsoft.com/office/drawing/2016/5/9/chartex" xmlns:cx4="http://schemas.microsoft.com/office/drawing/2016/5/10/chartex" xmlns:cx5="http://schemas.microsoft.com/office/drawing/2016/5/11/chartex" xmlns:cx6="http://schemas.microsoft.com/office/drawing/2016/5/12/chartex" xmlns:cx7="http://schemas.microsoft.com/office/drawing/2016/5/13/chartex" xmlns:cx8="http://schemas.microsoft.com/office/drawing/2016/5/14/chartex" xmlns:mc="http://schemas.openxmlformats.org/markup-compatibility/2006" xmlns:o="urn:schemas-microsoft-com:office:office" xmlns:r="http://schemas.openxmlformats.org/officeDocument/2006/relationships" xmlns:m="http://schemas.openxmlformats.org/officeDocument/2006/math" xmlns:v="urn:schemas-microsoft-com:vml" xmlns:wp14="http://schemas.microsoft.com/office/word/2010/wordprocessingDrawing" xmlns:wp="http://schemas.openxmlformats.org/drawingml/2006/wordprocessingDrawing" xmlns:w10="urn:schemas-microsoft-com:office:word" xmlns:w="http://schemas.openxmlformats.org/wordprocessingml/2006/main" xmlns:w14="http://schemas.microsoft.com/office/word/2010/wordml" xmlns:w15="http://schemas.microsoft.com/office/word/2012/wordml" xmlns:w16se="http://schemas.microsoft.com/office/word/2015/wordml/symex" xmlns:wpg="http://schemas.microsoft.com/office/word/2010/wordprocessingGroup" xmlns:wpi="http://schemas.microsoft.com/office/word/2010/wordprocessingInk" xmlns:wne="http://schemas.microsoft.com/office/word/2006/wordml" xmlns:wps="http://schemas.microsoft.com/office/word/2010/wordprocessingShape" mc:Ignorable="w14 w15 w16se wp14">
+<w:document xmlns:wpc="http://schemas.microsoft.com/office/word/2010/wordprocessingCanvas" xmlns:mo="http://schemas.microsoft.com/office/mac/office/2008/main" xmlns:mc="http://schemas.openxmlformats.org/markup-compatibility/2006" xmlns:mv="urn:schemas-microsoft-com:mac:vml" xmlns:o="urn:schemas-microsoft-com:office:office" xmlns:r="http://schemas.openxmlformats.org/officeDocument/2006/relationships" xmlns:m="http://schemas.openxmlformats.org/officeDocument/2006/math" xmlns:v="urn:schemas-microsoft-com:vml" xmlns:wp14="http://schemas.microsoft.com/office/word/2010/wordprocessingDrawing" xmlns:wp="http://schemas.openxmlformats.org/drawingml/2006/wordprocessingDrawing" xmlns:w10="urn:schemas-microsoft-com:office:word" xmlns:w="http://schemas.openxmlformats.org/wordprocessingml/2006/main" xmlns:w14="http://schemas.microsoft.com/office/word/2010/wordml" xmlns:w15="http://schemas.microsoft.com/office/word/2012/wordml" xmlns:wpg="http://schemas.microsoft.com/office/word/2010/wordprocessingGroup" xmlns:wpi="http://schemas.microsoft.com/office/word/2010/wordprocessingInk" xmlns:wne="http://schemas.microsoft.com/office/word/2006/wordml" xmlns:wps="http://schemas.microsoft.com/office/word/2010/wordprocessingShape" mc:Ignorable="w14 w15 wp14">
   <w:body>
     <w:p>
       <w:pPr>
@@ -151,10 +151,7 @@
               <w:cnfStyle w:val="000000100000" w:firstRow="0" w:lastRow="0" w:firstColumn="0" w:lastColumn="0" w:oddVBand="0" w:evenVBand="0" w:oddHBand="1" w:evenHBand="0" w:firstRowFirstColumn="0" w:firstRowLastColumn="0" w:lastRowFirstColumn="0" w:lastRowLastColumn="0"/>
             </w:pPr>
             <w:r>
-              <w:t>There are currently no ot</w:t>
-            </w:r>
-            <w:r>
-              <w:t>her ways to change force values</w:t>
+              <w:t>There are currently no other ways to change force values</w:t>
             </w:r>
           </w:p>
         </w:tc>
@@ -270,10 +267,7 @@
               <w:cnfStyle w:val="000000100000" w:firstRow="0" w:lastRow="0" w:firstColumn="0" w:lastColumn="0" w:oddVBand="0" w:evenVBand="0" w:oddHBand="1" w:evenHBand="0" w:firstRowFirstColumn="0" w:firstRowLastColumn="0" w:lastRowFirstColumn="0" w:lastRowLastColumn="0"/>
             </w:pPr>
             <w:r>
-              <w:t>Future changes to player con</w:t>
-            </w:r>
-            <w:r>
-              <w:t>trol may require the accessibility of this method to change</w:t>
+              <w:t>Future changes to player control may require the accessibility of this method to change</w:t>
             </w:r>
           </w:p>
           <w:p>
@@ -365,6 +359,13 @@
               <w:jc w:val="center"/>
               <w:cnfStyle w:val="000000000000" w:firstRow="0" w:lastRow="0" w:firstColumn="0" w:lastColumn="0" w:oddVBand="0" w:evenVBand="0" w:oddHBand="0" w:evenHBand="0" w:firstRowFirstColumn="0" w:firstRowLastColumn="0" w:lastRowFirstColumn="0" w:lastRowLastColumn="0"/>
             </w:pPr>
+            <w:r>
+              <w:lastRenderedPageBreak/>
+              <w:t xml:space="preserve">Droid location is relative to the SWActor that it is designed to follow. </w:t>
+            </w:r>
+            <w:r>
+              <w:t>Using the the ‘follow’ action and and internal method to detect the position of a droid,this will provide the base for many rules of the areas a droid may enter (i.e. Badlands)</w:t>
+            </w:r>
           </w:p>
         </w:tc>
       </w:tr>
@@ -390,6 +391,7 @@
               <w:rPr>
                 <w:b w:val="0"/>
               </w:rPr>
+              <w:lastRenderedPageBreak/>
               <w:t>Healing</w:t>
             </w:r>
           </w:p>
@@ -405,31 +407,7 @@
               <w:cnfStyle w:val="000000100000" w:firstRow="0" w:lastRow="0" w:firstColumn="0" w:lastColumn="0" w:oddVBand="0" w:evenVBand="0" w:oddHBand="1" w:evenHBand="0" w:firstRowFirstColumn="0" w:firstRowLastColumn="0" w:lastRowFirstColumn="0" w:lastRowLastColumn="0"/>
             </w:pPr>
             <w:r>
-              <w:t>'R</w:t>
-            </w:r>
-            <w:r>
-              <w:t>egenerate' method</w:t>
-            </w:r>
-            <w:r>
-              <w:t xml:space="preserve"> (SWActor)</w:t>
-            </w:r>
-            <w:r>
-              <w:t xml:space="preserve"> will take a canteen (or</w:t>
-            </w:r>
-            <w:r>
-              <w:t xml:space="preserve"> </w:t>
-            </w:r>
-            <w:r>
-              <w:t>Oil Can) capacity as the parameter a</w:t>
-            </w:r>
-            <w:r>
-              <w:t xml:space="preserve">nd add this value to the Actor's </w:t>
-            </w:r>
-            <w:r>
-              <w:t>hit point value. Return type 'int' is remainder from hit points to keep within Canteen (or Oil Can)</w:t>
-            </w:r>
-            <w:r>
-              <w:t>.</w:t>
+              <w:t>'Regenerate' method (SWActor) will take a canteen (or Oil Can) capacity as the parameter and add this value to the Actor's hit point value. Return type 'int' is remainder from hit points to keep within Canteen (or Oil Can).</w:t>
             </w:r>
           </w:p>
           <w:p>
@@ -463,6 +441,17 @@
               <w:jc w:val="center"/>
               <w:cnfStyle w:val="000000100000" w:firstRow="0" w:lastRow="0" w:firstColumn="0" w:lastColumn="0" w:oddVBand="0" w:evenVBand="0" w:oddHBand="1" w:evenHBand="0" w:firstRowFirstColumn="0" w:firstRowLastColumn="0" w:lastRowFirstColumn="0" w:lastRowLastColumn="0"/>
             </w:pPr>
+            <w:r>
+              <w:t>The implementation of the Heal</w:t>
+            </w:r>
+            <w:r>
+              <w:t xml:space="preserve"> method was a relatively easy action to include. However changes to the SWActor class to allow this method to work as expected may have its challenges as we progress into the next assignment.</w:t>
+            </w:r>
+            <w:bookmarkStart w:id="0" w:name="_GoBack"/>
+            <w:bookmarkEnd w:id="0"/>
+            <w:r>
+              <w:t xml:space="preserve"> </w:t>
+            </w:r>
           </w:p>
         </w:tc>
       </w:tr>
@@ -479,8 +468,6 @@
           <w:lang w:val="en-AU" w:eastAsia="en-AU"/>
         </w:rPr>
       </w:pPr>
-      <w:bookmarkStart w:id="0" w:name="_GoBack"/>
-      <w:bookmarkEnd w:id="0"/>
       <w:r>
         <w:rPr>
           <w:rFonts w:ascii="Helvetica" w:eastAsia="Times New Roman" w:hAnsi="Helvetica" w:cs="Helvetica"/>
@@ -1141,6 +1128,16 @@
           <w:lang w:val="en-AU" w:eastAsia="en-AU"/>
         </w:rPr>
         <w:br/>
+      </w:r>
+      <w:r>
+        <w:rPr>
+          <w:rFonts w:ascii="Helvetica" w:eastAsia="Times New Roman" w:hAnsi="Helvetica" w:cs="Helvetica"/>
+          <w:color w:val="000000"/>
+          <w:sz w:val="18"/>
+          <w:szCs w:val="18"/>
+          <w:lang w:val="en-AU" w:eastAsia="en-AU"/>
+        </w:rPr>
+        <w:lastRenderedPageBreak/>
         <w:t>- Method within object to retrieve force level from SWActor -&gt; SWLegend,</w:t>
       </w:r>
       <w:r>
@@ -1175,7 +1172,6 @@
           <w:szCs w:val="18"/>
           <w:lang w:val="en-AU" w:eastAsia="en-AU"/>
         </w:rPr>
-        <w:lastRenderedPageBreak/>
         <w:t>- Player has been changed into a SWLegend since we can expect that </w:t>
       </w:r>
       <w:r>
@@ -1961,7 +1957,7 @@
 </file>
 
 <file path=word/styles.xml><?xml version="1.0" encoding="utf-8"?>
-<w:styles xmlns:mc="http://schemas.openxmlformats.org/markup-compatibility/2006" xmlns:r="http://schemas.openxmlformats.org/officeDocument/2006/relationships" xmlns:w="http://schemas.openxmlformats.org/wordprocessingml/2006/main" xmlns:w14="http://schemas.microsoft.com/office/word/2010/wordml" xmlns:w15="http://schemas.microsoft.com/office/word/2012/wordml" xmlns:w16se="http://schemas.microsoft.com/office/word/2015/wordml/symex" mc:Ignorable="w14 w15 w16se">
+<w:styles xmlns:mc="http://schemas.openxmlformats.org/markup-compatibility/2006" xmlns:r="http://schemas.openxmlformats.org/officeDocument/2006/relationships" xmlns:w="http://schemas.openxmlformats.org/wordprocessingml/2006/main" xmlns:w14="http://schemas.microsoft.com/office/word/2010/wordml" xmlns:w15="http://schemas.microsoft.com/office/word/2012/wordml" mc:Ignorable="w14 w15">
   <w:docDefaults>
     <w:rPrDefault>
       <w:rPr>
@@ -1973,7 +1969,7 @@
     </w:rPrDefault>
     <w:pPrDefault/>
   </w:docDefaults>
-  <w:latentStyles w:defLockedState="0" w:defUIPriority="99" w:defSemiHidden="0" w:defUnhideWhenUsed="0" w:defQFormat="0" w:count="374">
+  <w:latentStyles w:defLockedState="0" w:defUIPriority="99" w:defSemiHidden="0" w:defUnhideWhenUsed="0" w:defQFormat="0" w:count="382">
     <w:lsdException w:name="Normal" w:uiPriority="0" w:qFormat="1"/>
     <w:lsdException w:name="heading 1" w:uiPriority="9" w:qFormat="1"/>
     <w:lsdException w:name="heading 2" w:semiHidden="1" w:uiPriority="9" w:unhideWhenUsed="1" w:qFormat="1"/>
@@ -2468,6 +2464,7 @@
     <w:uiPriority w:val="39"/>
     <w:rsid w:val="00A418DA"/>
     <w:tblPr>
+      <w:tblInd w:w="0" w:type="dxa"/>
       <w:tblBorders>
         <w:top w:val="single" w:sz="4" w:space="0" w:color="auto"/>
         <w:left w:val="single" w:sz="4" w:space="0" w:color="auto"/>
@@ -2476,6 +2473,12 @@
         <w:insideH w:val="single" w:sz="4" w:space="0" w:color="auto"/>
         <w:insideV w:val="single" w:sz="4" w:space="0" w:color="auto"/>
       </w:tblBorders>
+      <w:tblCellMar>
+        <w:top w:w="0" w:type="dxa"/>
+        <w:left w:w="108" w:type="dxa"/>
+        <w:bottom w:w="0" w:type="dxa"/>
+        <w:right w:w="108" w:type="dxa"/>
+      </w:tblCellMar>
     </w:tblPr>
   </w:style>
   <w:style w:type="table" w:styleId="TableGridLight">
@@ -2484,6 +2487,7 @@
     <w:uiPriority w:val="40"/>
     <w:rsid w:val="00A418DA"/>
     <w:tblPr>
+      <w:tblInd w:w="0" w:type="dxa"/>
       <w:tblBorders>
         <w:top w:val="single" w:sz="4" w:space="0" w:color="BFBFBF" w:themeColor="background1" w:themeShade="BF"/>
         <w:left w:val="single" w:sz="4" w:space="0" w:color="BFBFBF" w:themeColor="background1" w:themeShade="BF"/>
@@ -2492,6 +2496,12 @@
         <w:insideH w:val="single" w:sz="4" w:space="0" w:color="BFBFBF" w:themeColor="background1" w:themeShade="BF"/>
         <w:insideV w:val="single" w:sz="4" w:space="0" w:color="BFBFBF" w:themeColor="background1" w:themeShade="BF"/>
       </w:tblBorders>
+      <w:tblCellMar>
+        <w:top w:w="0" w:type="dxa"/>
+        <w:left w:w="108" w:type="dxa"/>
+        <w:bottom w:w="0" w:type="dxa"/>
+        <w:right w:w="108" w:type="dxa"/>
+      </w:tblCellMar>
     </w:tblPr>
   </w:style>
   <w:style w:type="table" w:styleId="PlainTable1">
@@ -2502,6 +2512,7 @@
     <w:tblPr>
       <w:tblStyleRowBandSize w:val="1"/>
       <w:tblStyleColBandSize w:val="1"/>
+      <w:tblInd w:w="0" w:type="dxa"/>
       <w:tblBorders>
         <w:top w:val="single" w:sz="4" w:space="0" w:color="BFBFBF" w:themeColor="background1" w:themeShade="BF"/>
         <w:left w:val="single" w:sz="4" w:space="0" w:color="BFBFBF" w:themeColor="background1" w:themeShade="BF"/>
@@ -2510,6 +2521,12 @@
         <w:insideH w:val="single" w:sz="4" w:space="0" w:color="BFBFBF" w:themeColor="background1" w:themeShade="BF"/>
         <w:insideV w:val="single" w:sz="4" w:space="0" w:color="BFBFBF" w:themeColor="background1" w:themeShade="BF"/>
       </w:tblBorders>
+      <w:tblCellMar>
+        <w:top w:w="0" w:type="dxa"/>
+        <w:left w:w="108" w:type="dxa"/>
+        <w:bottom w:w="0" w:type="dxa"/>
+        <w:right w:w="108" w:type="dxa"/>
+      </w:tblCellMar>
     </w:tblPr>
     <w:tblStylePr w:type="firstRow">
       <w:rPr>
@@ -2562,6 +2579,13 @@
     <w:tblPr>
       <w:tblStyleRowBandSize w:val="1"/>
       <w:tblStyleColBandSize w:val="1"/>
+      <w:tblInd w:w="0" w:type="dxa"/>
+      <w:tblCellMar>
+        <w:top w:w="0" w:type="dxa"/>
+        <w:left w:w="108" w:type="dxa"/>
+        <w:bottom w:w="0" w:type="dxa"/>
+        <w:right w:w="108" w:type="dxa"/>
+      </w:tblCellMar>
     </w:tblPr>
     <w:tblStylePr w:type="firstRow">
       <w:rPr>
@@ -2652,6 +2676,7 @@
     <w:tblPr>
       <w:tblStyleRowBandSize w:val="1"/>
       <w:tblStyleColBandSize w:val="1"/>
+      <w:tblInd w:w="0" w:type="dxa"/>
       <w:tblBorders>
         <w:top w:val="single" w:sz="4" w:space="0" w:color="B4C6E7" w:themeColor="accent1" w:themeTint="66"/>
         <w:left w:val="single" w:sz="4" w:space="0" w:color="B4C6E7" w:themeColor="accent1" w:themeTint="66"/>
@@ -2660,6 +2685,12 @@
         <w:insideH w:val="single" w:sz="4" w:space="0" w:color="B4C6E7" w:themeColor="accent1" w:themeTint="66"/>
         <w:insideV w:val="single" w:sz="4" w:space="0" w:color="B4C6E7" w:themeColor="accent1" w:themeTint="66"/>
       </w:tblBorders>
+      <w:tblCellMar>
+        <w:top w:w="0" w:type="dxa"/>
+        <w:left w:w="108" w:type="dxa"/>
+        <w:bottom w:w="0" w:type="dxa"/>
+        <w:right w:w="108" w:type="dxa"/>
+      </w:tblCellMar>
     </w:tblPr>
     <w:tblStylePr w:type="firstRow">
       <w:rPr>
@@ -2706,12 +2737,19 @@
     <w:tblPr>
       <w:tblStyleRowBandSize w:val="1"/>
       <w:tblStyleColBandSize w:val="1"/>
+      <w:tblInd w:w="0" w:type="dxa"/>
       <w:tblBorders>
         <w:top w:val="single" w:sz="2" w:space="0" w:color="8EAADB" w:themeColor="accent1" w:themeTint="99"/>
         <w:bottom w:val="single" w:sz="2" w:space="0" w:color="8EAADB" w:themeColor="accent1" w:themeTint="99"/>
         <w:insideH w:val="single" w:sz="2" w:space="0" w:color="8EAADB" w:themeColor="accent1" w:themeTint="99"/>
         <w:insideV w:val="single" w:sz="2" w:space="0" w:color="8EAADB" w:themeColor="accent1" w:themeTint="99"/>
       </w:tblBorders>
+      <w:tblCellMar>
+        <w:top w:w="0" w:type="dxa"/>
+        <w:left w:w="108" w:type="dxa"/>
+        <w:bottom w:w="0" w:type="dxa"/>
+        <w:right w:w="108" w:type="dxa"/>
+      </w:tblCellMar>
     </w:tblPr>
     <w:tblStylePr w:type="firstRow">
       <w:rPr>
@@ -2778,12 +2816,19 @@
     <w:tblPr>
       <w:tblStyleRowBandSize w:val="1"/>
       <w:tblStyleColBandSize w:val="1"/>
+      <w:tblInd w:w="0" w:type="dxa"/>
       <w:tblBorders>
         <w:top w:val="single" w:sz="2" w:space="0" w:color="666666" w:themeColor="text1" w:themeTint="99"/>
         <w:bottom w:val="single" w:sz="2" w:space="0" w:color="666666" w:themeColor="text1" w:themeTint="99"/>
         <w:insideH w:val="single" w:sz="2" w:space="0" w:color="666666" w:themeColor="text1" w:themeTint="99"/>
         <w:insideV w:val="single" w:sz="2" w:space="0" w:color="666666" w:themeColor="text1" w:themeTint="99"/>
       </w:tblBorders>
+      <w:tblCellMar>
+        <w:top w:w="0" w:type="dxa"/>
+        <w:left w:w="108" w:type="dxa"/>
+        <w:bottom w:w="0" w:type="dxa"/>
+        <w:right w:w="108" w:type="dxa"/>
+      </w:tblCellMar>
     </w:tblPr>
     <w:tblStylePr w:type="firstRow">
       <w:rPr>
@@ -2850,12 +2895,19 @@
     <w:tblPr>
       <w:tblStyleRowBandSize w:val="1"/>
       <w:tblStyleColBandSize w:val="1"/>
+      <w:tblInd w:w="0" w:type="dxa"/>
       <w:tblBorders>
         <w:top w:val="single" w:sz="2" w:space="0" w:color="C9C9C9" w:themeColor="accent3" w:themeTint="99"/>
         <w:bottom w:val="single" w:sz="2" w:space="0" w:color="C9C9C9" w:themeColor="accent3" w:themeTint="99"/>
         <w:insideH w:val="single" w:sz="2" w:space="0" w:color="C9C9C9" w:themeColor="accent3" w:themeTint="99"/>
         <w:insideV w:val="single" w:sz="2" w:space="0" w:color="C9C9C9" w:themeColor="accent3" w:themeTint="99"/>
       </w:tblBorders>
+      <w:tblCellMar>
+        <w:top w:w="0" w:type="dxa"/>
+        <w:left w:w="108" w:type="dxa"/>
+        <w:bottom w:w="0" w:type="dxa"/>
+        <w:right w:w="108" w:type="dxa"/>
+      </w:tblCellMar>
     </w:tblPr>
     <w:tblStylePr w:type="firstRow">
       <w:rPr>
@@ -2922,6 +2974,7 @@
     <w:tblPr>
       <w:tblStyleRowBandSize w:val="1"/>
       <w:tblStyleColBandSize w:val="1"/>
+      <w:tblInd w:w="0" w:type="dxa"/>
       <w:tblBorders>
         <w:top w:val="single" w:sz="4" w:space="0" w:color="666666" w:themeColor="text1" w:themeTint="99"/>
         <w:left w:val="single" w:sz="4" w:space="0" w:color="666666" w:themeColor="text1" w:themeTint="99"/>
@@ -2930,6 +2983,12 @@
         <w:insideH w:val="single" w:sz="4" w:space="0" w:color="666666" w:themeColor="text1" w:themeTint="99"/>
         <w:insideV w:val="single" w:sz="4" w:space="0" w:color="666666" w:themeColor="text1" w:themeTint="99"/>
       </w:tblBorders>
+      <w:tblCellMar>
+        <w:top w:w="0" w:type="dxa"/>
+        <w:left w:w="108" w:type="dxa"/>
+        <w:bottom w:w="0" w:type="dxa"/>
+        <w:right w:w="108" w:type="dxa"/>
+      </w:tblCellMar>
     </w:tblPr>
     <w:tblStylePr w:type="firstRow">
       <w:rPr>
@@ -3055,12 +3114,19 @@
     <w:tblPr>
       <w:tblStyleRowBandSize w:val="1"/>
       <w:tblStyleColBandSize w:val="1"/>
+      <w:tblInd w:w="0" w:type="dxa"/>
       <w:tblBorders>
         <w:top w:val="single" w:sz="2" w:space="0" w:color="A8D08D" w:themeColor="accent6" w:themeTint="99"/>
         <w:bottom w:val="single" w:sz="2" w:space="0" w:color="A8D08D" w:themeColor="accent6" w:themeTint="99"/>
         <w:insideH w:val="single" w:sz="2" w:space="0" w:color="A8D08D" w:themeColor="accent6" w:themeTint="99"/>
         <w:insideV w:val="single" w:sz="2" w:space="0" w:color="A8D08D" w:themeColor="accent6" w:themeTint="99"/>
       </w:tblBorders>
+      <w:tblCellMar>
+        <w:top w:w="0" w:type="dxa"/>
+        <w:left w:w="108" w:type="dxa"/>
+        <w:bottom w:w="0" w:type="dxa"/>
+        <w:right w:w="108" w:type="dxa"/>
+      </w:tblCellMar>
     </w:tblPr>
     <w:tblStylePr w:type="firstRow">
       <w:rPr>
@@ -3127,6 +3193,7 @@
     <w:tblPr>
       <w:tblStyleRowBandSize w:val="1"/>
       <w:tblStyleColBandSize w:val="1"/>
+      <w:tblInd w:w="0" w:type="dxa"/>
       <w:tblBorders>
         <w:top w:val="single" w:sz="4" w:space="0" w:color="666666" w:themeColor="text1" w:themeTint="99"/>
         <w:left w:val="single" w:sz="4" w:space="0" w:color="666666" w:themeColor="text1" w:themeTint="99"/>
@@ -3135,6 +3202,12 @@
         <w:insideH w:val="single" w:sz="4" w:space="0" w:color="666666" w:themeColor="text1" w:themeTint="99"/>
         <w:insideV w:val="single" w:sz="4" w:space="0" w:color="666666" w:themeColor="text1" w:themeTint="99"/>
       </w:tblBorders>
+      <w:tblCellMar>
+        <w:top w:w="0" w:type="dxa"/>
+        <w:left w:w="108" w:type="dxa"/>
+        <w:bottom w:w="0" w:type="dxa"/>
+        <w:right w:w="108" w:type="dxa"/>
+      </w:tblCellMar>
     </w:tblPr>
     <w:tblStylePr w:type="firstRow">
       <w:rPr>
@@ -3200,6 +3273,7 @@
     <w:tblPr>
       <w:tblStyleRowBandSize w:val="1"/>
       <w:tblStyleColBandSize w:val="1"/>
+      <w:tblInd w:w="0" w:type="dxa"/>
       <w:tblBorders>
         <w:top w:val="single" w:sz="4" w:space="0" w:color="8EAADB" w:themeColor="accent1" w:themeTint="99"/>
         <w:left w:val="single" w:sz="4" w:space="0" w:color="8EAADB" w:themeColor="accent1" w:themeTint="99"/>
@@ -3208,6 +3282,12 @@
         <w:insideH w:val="single" w:sz="4" w:space="0" w:color="8EAADB" w:themeColor="accent1" w:themeTint="99"/>
         <w:insideV w:val="single" w:sz="4" w:space="0" w:color="8EAADB" w:themeColor="accent1" w:themeTint="99"/>
       </w:tblBorders>
+      <w:tblCellMar>
+        <w:top w:w="0" w:type="dxa"/>
+        <w:left w:w="108" w:type="dxa"/>
+        <w:bottom w:w="0" w:type="dxa"/>
+        <w:right w:w="108" w:type="dxa"/>
+      </w:tblCellMar>
     </w:tblPr>
     <w:tblStylePr w:type="firstRow">
       <w:rPr>
@@ -3273,6 +3353,7 @@
     <w:tblPr>
       <w:tblStyleRowBandSize w:val="1"/>
       <w:tblStyleColBandSize w:val="1"/>
+      <w:tblInd w:w="0" w:type="dxa"/>
       <w:tblBorders>
         <w:top w:val="single" w:sz="4" w:space="0" w:color="FFFFFF" w:themeColor="background1"/>
         <w:left w:val="single" w:sz="4" w:space="0" w:color="FFFFFF" w:themeColor="background1"/>
@@ -3281,6 +3362,12 @@
         <w:insideH w:val="single" w:sz="4" w:space="0" w:color="FFFFFF" w:themeColor="background1"/>
         <w:insideV w:val="single" w:sz="4" w:space="0" w:color="FFFFFF" w:themeColor="background1"/>
       </w:tblBorders>
+      <w:tblCellMar>
+        <w:top w:w="0" w:type="dxa"/>
+        <w:left w:w="108" w:type="dxa"/>
+        <w:bottom w:w="0" w:type="dxa"/>
+        <w:right w:w="108" w:type="dxa"/>
+      </w:tblCellMar>
     </w:tblPr>
     <w:tcPr>
       <w:shd w:val="clear" w:color="auto" w:fill="CCCCCC" w:themeFill="text1" w:themeFillTint="33"/>
@@ -3376,6 +3463,7 @@
     <w:tblPr>
       <w:tblStyleRowBandSize w:val="1"/>
       <w:tblStyleColBandSize w:val="1"/>
+      <w:tblInd w:w="0" w:type="dxa"/>
       <w:tblBorders>
         <w:top w:val="single" w:sz="4" w:space="0" w:color="A8D08D" w:themeColor="accent6" w:themeTint="99"/>
         <w:left w:val="single" w:sz="4" w:space="0" w:color="A8D08D" w:themeColor="accent6" w:themeTint="99"/>
@@ -3384,6 +3472,12 @@
         <w:insideH w:val="single" w:sz="4" w:space="0" w:color="A8D08D" w:themeColor="accent6" w:themeTint="99"/>
         <w:insideV w:val="single" w:sz="4" w:space="0" w:color="A8D08D" w:themeColor="accent6" w:themeTint="99"/>
       </w:tblBorders>
+      <w:tblCellMar>
+        <w:top w:w="0" w:type="dxa"/>
+        <w:left w:w="108" w:type="dxa"/>
+        <w:bottom w:w="0" w:type="dxa"/>
+        <w:right w:w="108" w:type="dxa"/>
+      </w:tblCellMar>
     </w:tblPr>
     <w:tblStylePr w:type="firstRow">
       <w:rPr>
@@ -3449,6 +3543,7 @@
     <w:tblPr>
       <w:tblStyleRowBandSize w:val="1"/>
       <w:tblStyleColBandSize w:val="1"/>
+      <w:tblInd w:w="0" w:type="dxa"/>
       <w:tblBorders>
         <w:top w:val="single" w:sz="4" w:space="0" w:color="9CC2E5" w:themeColor="accent5" w:themeTint="99"/>
         <w:left w:val="single" w:sz="4" w:space="0" w:color="9CC2E5" w:themeColor="accent5" w:themeTint="99"/>
@@ -3457,6 +3552,12 @@
         <w:insideH w:val="single" w:sz="4" w:space="0" w:color="9CC2E5" w:themeColor="accent5" w:themeTint="99"/>
         <w:insideV w:val="single" w:sz="4" w:space="0" w:color="9CC2E5" w:themeColor="accent5" w:themeTint="99"/>
       </w:tblBorders>
+      <w:tblCellMar>
+        <w:top w:w="0" w:type="dxa"/>
+        <w:left w:w="108" w:type="dxa"/>
+        <w:bottom w:w="0" w:type="dxa"/>
+        <w:right w:w="108" w:type="dxa"/>
+      </w:tblCellMar>
     </w:tblPr>
     <w:tblStylePr w:type="firstRow">
       <w:rPr>

</xml_diff>